<commit_message>
新建了实体类 unansweredvo questionanservo echarts。更改了papertest实体类，spare3为答题者的用户名
</commit_message>
<xml_diff>
--- a/files/项目文档/4组_规约文档.docx
+++ b/files/项目文档/4组_规约文档.docx
@@ -371,170 +371,208 @@
         </w:rPr>
         <w:t>C++之类</w:t>
       </w:r>
+    </w:p>
+    <w:p>
+      <w:r>
+        <w:t>O</w:t>
+      </w:r>
+      <w:r>
+        <w:rPr>
+          <w:rFonts w:hint="eastAsia"/>
+        </w:rPr>
+        <w:t>ptions字段仅有选择题可填</w:t>
+      </w:r>
+    </w:p>
+    <w:p>
+      <w:r>
+        <w:rPr>
+          <w:rFonts w:hint="eastAsia"/>
+        </w:rPr>
+        <w:t xml:space="preserve">选择题选项及答案、填空题答案之间的分隔符均为 </w:t>
+      </w:r>
+      <w:r>
+        <w:t xml:space="preserve">  </w:t>
+      </w:r>
+      <w:r>
+        <w:rPr>
+          <w:rFonts w:hint="eastAsia"/>
+        </w:rPr>
+        <w:t>#^</w:t>
+      </w:r>
+      <w:r>
+        <w:t>#</w:t>
+      </w:r>
+    </w:p>
+    <w:p>
+      <w:r>
+        <w:rPr>
+          <w:rFonts w:hint="eastAsia"/>
+        </w:rPr>
+        <w:t>题库（bank）</w:t>
+      </w:r>
+    </w:p>
+    <w:p>
+      <w:pPr>
+        <w:rPr>
+          <w:rFonts w:hint="eastAsia"/>
+        </w:rPr>
+      </w:pPr>
+      <w:r>
+        <w:tab/>
+      </w:r>
+      <w:r>
+        <w:t>S</w:t>
+      </w:r>
+      <w:r>
+        <w:rPr>
+          <w:rFonts w:hint="eastAsia"/>
+        </w:rPr>
+        <w:t>ource</w:t>
+      </w:r>
+      <w:r>
+        <w:t>B</w:t>
+      </w:r>
+      <w:r>
+        <w:rPr>
+          <w:rFonts w:hint="eastAsia"/>
+        </w:rPr>
+        <w:t>ank字段为-1时表示该题库为源题库</w:t>
+      </w:r>
+    </w:p>
+    <w:p>
+      <w:pPr>
+        <w:rPr>
+          <w:rFonts w:hint="eastAsia"/>
+        </w:rPr>
+      </w:pPr>
+      <w:r>
+        <w:rPr>
+          <w:rFonts w:hint="eastAsia"/>
+        </w:rPr>
+        <w:t xml:space="preserve">题型  :  序号表示 </w:t>
+      </w:r>
+    </w:p>
+    <w:p>
+      <w:pPr>
+        <w:rPr>
+          <w:rFonts w:hint="eastAsia"/>
+        </w:rPr>
+      </w:pPr>
+    </w:p>
+    <w:p>
+      <w:pPr>
+        <w:rPr>
+          <w:rFonts w:hint="eastAsia"/>
+          <w:lang w:val="en-US" w:eastAsia="zh-CN"/>
+        </w:rPr>
+      </w:pPr>
+      <w:r>
+        <w:rPr>
+          <w:rFonts w:hint="eastAsia"/>
+          <w:lang w:val="en-US" w:eastAsia="zh-CN"/>
+        </w:rPr>
+        <w:t>Paper_test表中的paperState</w:t>
+      </w:r>
+    </w:p>
+    <w:p>
+      <w:pPr>
+        <w:rPr>
+          <w:rFonts w:hint="eastAsia"/>
+          <w:lang w:val="en-US" w:eastAsia="zh-CN"/>
+        </w:rPr>
+      </w:pPr>
+      <w:r>
+        <w:rPr>
+          <w:rFonts w:hint="eastAsia"/>
+          <w:lang w:val="en-US" w:eastAsia="zh-CN"/>
+        </w:rPr>
+        <w:t>0未答卷</w:t>
+      </w:r>
+    </w:p>
+    <w:p>
+      <w:pPr>
+        <w:rPr>
+          <w:rFonts w:hint="eastAsia"/>
+          <w:lang w:val="en-US" w:eastAsia="zh-CN"/>
+        </w:rPr>
+      </w:pPr>
+      <w:r>
+        <w:rPr>
+          <w:rFonts w:hint="eastAsia"/>
+          <w:lang w:val="en-US" w:eastAsia="zh-CN"/>
+        </w:rPr>
+        <w:t>1正在答卷</w:t>
+      </w:r>
+    </w:p>
+    <w:p>
+      <w:pPr>
+        <w:rPr>
+          <w:rFonts w:hint="eastAsia"/>
+          <w:lang w:val="en-US" w:eastAsia="zh-CN"/>
+        </w:rPr>
+      </w:pPr>
+      <w:r>
+        <w:rPr>
+          <w:rFonts w:hint="eastAsia"/>
+          <w:lang w:val="en-US" w:eastAsia="zh-CN"/>
+        </w:rPr>
+        <w:t>2待批改</w:t>
+      </w:r>
+    </w:p>
+    <w:p>
+      <w:pPr>
+        <w:rPr>
+          <w:rFonts w:hint="eastAsia"/>
+          <w:lang w:val="en-US" w:eastAsia="zh-CN"/>
+        </w:rPr>
+      </w:pPr>
+      <w:r>
+        <w:rPr>
+          <w:rFonts w:hint="eastAsia"/>
+          <w:lang w:val="en-US" w:eastAsia="zh-CN"/>
+        </w:rPr>
+        <w:t>3已批改</w:t>
+      </w:r>
+    </w:p>
+    <w:p>
+      <w:pPr>
+        <w:rPr>
+          <w:rFonts w:hint="eastAsia"/>
+          <w:lang w:val="en-US" w:eastAsia="zh-CN"/>
+        </w:rPr>
+      </w:pPr>
+    </w:p>
+    <w:p>
+      <w:pPr>
+        <w:rPr>
+          <w:rFonts w:hint="default"/>
+          <w:lang w:val="en-US" w:eastAsia="zh-CN"/>
+        </w:rPr>
+      </w:pPr>
+      <w:r>
+        <w:rPr>
+          <w:rFonts w:hint="eastAsia"/>
+          <w:lang w:val="en-US" w:eastAsia="zh-CN"/>
+        </w:rPr>
+        <w:t>Paper_test表中的spare3是use</w:t>
+      </w:r>
       <w:bookmarkStart w:id="0" w:name="_GoBack"/>
       <w:bookmarkEnd w:id="0"/>
-    </w:p>
-    <w:p>
-      <w:r>
-        <w:t>O</w:t>
-      </w:r>
-      <w:r>
-        <w:rPr>
-          <w:rFonts w:hint="eastAsia"/>
-        </w:rPr>
-        <w:t>ptions字段仅有选择题可填</w:t>
-      </w:r>
-    </w:p>
-    <w:p>
-      <w:r>
-        <w:rPr>
-          <w:rFonts w:hint="eastAsia"/>
-        </w:rPr>
-        <w:t xml:space="preserve">选择题选项及答案、填空题答案之间的分隔符均为 </w:t>
-      </w:r>
-      <w:r>
-        <w:t xml:space="preserve">  </w:t>
-      </w:r>
-      <w:r>
-        <w:rPr>
-          <w:rFonts w:hint="eastAsia"/>
-        </w:rPr>
-        <w:t>#^</w:t>
-      </w:r>
-      <w:r>
-        <w:t>#</w:t>
-      </w:r>
-    </w:p>
-    <w:p>
-      <w:r>
-        <w:rPr>
-          <w:rFonts w:hint="eastAsia"/>
-        </w:rPr>
-        <w:t>题库（bank）</w:t>
-      </w:r>
-    </w:p>
-    <w:p>
-      <w:pPr>
-        <w:rPr>
-          <w:rFonts w:hint="eastAsia"/>
-        </w:rPr>
-      </w:pPr>
-      <w:r>
-        <w:tab/>
-      </w:r>
-      <w:r>
-        <w:t>S</w:t>
-      </w:r>
-      <w:r>
-        <w:rPr>
-          <w:rFonts w:hint="eastAsia"/>
-        </w:rPr>
-        <w:t>ource</w:t>
-      </w:r>
-      <w:r>
-        <w:t>B</w:t>
-      </w:r>
-      <w:r>
-        <w:rPr>
-          <w:rFonts w:hint="eastAsia"/>
-        </w:rPr>
-        <w:t>ank字段为-1时表示该题库为源题库</w:t>
-      </w:r>
-    </w:p>
-    <w:p>
-      <w:pPr>
-        <w:rPr>
-          <w:rFonts w:hint="eastAsia"/>
-        </w:rPr>
-      </w:pPr>
-      <w:r>
-        <w:rPr>
-          <w:rFonts w:hint="eastAsia"/>
-        </w:rPr>
-        <w:t xml:space="preserve">题型  :  序号表示 </w:t>
-      </w:r>
-    </w:p>
-    <w:p>
-      <w:pPr>
-        <w:rPr>
-          <w:rFonts w:hint="eastAsia"/>
-        </w:rPr>
-      </w:pPr>
-    </w:p>
-    <w:p>
-      <w:pPr>
-        <w:rPr>
-          <w:rFonts w:hint="eastAsia"/>
-          <w:lang w:val="en-US" w:eastAsia="zh-CN"/>
-        </w:rPr>
-      </w:pPr>
-      <w:r>
-        <w:rPr>
-          <w:rFonts w:hint="eastAsia"/>
-          <w:lang w:val="en-US" w:eastAsia="zh-CN"/>
-        </w:rPr>
-        <w:t>Paper_test表中的paperState</w:t>
-      </w:r>
-    </w:p>
-    <w:p>
-      <w:pPr>
-        <w:rPr>
-          <w:rFonts w:hint="eastAsia"/>
-          <w:lang w:val="en-US" w:eastAsia="zh-CN"/>
-        </w:rPr>
-      </w:pPr>
-      <w:r>
-        <w:rPr>
-          <w:rFonts w:hint="eastAsia"/>
-          <w:lang w:val="en-US" w:eastAsia="zh-CN"/>
-        </w:rPr>
-        <w:t>0未答卷</w:t>
-      </w:r>
-    </w:p>
-    <w:p>
-      <w:pPr>
-        <w:rPr>
-          <w:rFonts w:hint="eastAsia"/>
-          <w:lang w:val="en-US" w:eastAsia="zh-CN"/>
-        </w:rPr>
-      </w:pPr>
-      <w:r>
-        <w:rPr>
-          <w:rFonts w:hint="eastAsia"/>
-          <w:lang w:val="en-US" w:eastAsia="zh-CN"/>
-        </w:rPr>
-        <w:t>1正在答卷</w:t>
-      </w:r>
-    </w:p>
-    <w:p>
-      <w:pPr>
-        <w:rPr>
-          <w:rFonts w:hint="eastAsia"/>
-          <w:lang w:val="en-US" w:eastAsia="zh-CN"/>
-        </w:rPr>
-      </w:pPr>
-      <w:r>
-        <w:rPr>
-          <w:rFonts w:hint="eastAsia"/>
-          <w:lang w:val="en-US" w:eastAsia="zh-CN"/>
-        </w:rPr>
-        <w:t>2待批改</w:t>
-      </w:r>
-    </w:p>
-    <w:p>
-      <w:pPr>
-        <w:rPr>
-          <w:rFonts w:hint="eastAsia"/>
-          <w:lang w:val="en-US" w:eastAsia="zh-CN"/>
-        </w:rPr>
-      </w:pPr>
-      <w:r>
-        <w:rPr>
-          <w:rFonts w:hint="eastAsia"/>
-          <w:lang w:val="en-US" w:eastAsia="zh-CN"/>
-        </w:rPr>
-        <w:t>3已批改</w:t>
-      </w:r>
+      <w:r>
+        <w:rPr>
+          <w:rFonts w:hint="eastAsia"/>
+          <w:lang w:val="en-US" w:eastAsia="zh-CN"/>
+        </w:rPr>
+        <w:t>rname</w:t>
+      </w:r>
+    </w:p>
+    <w:p>
+      <w:pPr>
+        <w:rPr>
+          <w:rFonts w:hint="eastAsia"/>
+          <w:lang w:val="en-US" w:eastAsia="zh-CN"/>
+        </w:rPr>
+      </w:pPr>
     </w:p>
     <w:p>
       <w:pPr>

</xml_diff>